<commit_message>
Menambahkan 1 paragraf di halaman admin
</commit_message>
<xml_diff>
--- a/lapsithar.docx
+++ b/lapsithar.docx
@@ -1682,14 +1682,230 @@
       </w:pPr>
       <w:bookmarkStart w:id="1" w:name="_Toc33733926"/>
       <w:r>
-        <w:t>STRUKTUR APLIKAS</w:t>
+        <w:t>STRUKTUR APLIKASI LAPSITHAR</w:t>
       </w:r>
+      <w:bookmarkEnd w:id="1"/>
+    </w:p>
+    <w:p>
+      <w:pPr>
+        <w:ind w:firstLine="720"/>
+      </w:pPr>
+      <w:proofErr w:type="spellStart"/>
+      <w:r>
+        <w:t>Aplikasi</w:t>
+      </w:r>
+      <w:proofErr w:type="spellEnd"/>
+      <w:r>
+        <w:t xml:space="preserve"> </w:t>
+      </w:r>
+      <w:proofErr w:type="spellStart"/>
+      <w:r>
+        <w:t>Lapsithar</w:t>
+      </w:r>
+      <w:proofErr w:type="spellEnd"/>
+      <w:r>
+        <w:t xml:space="preserve"> </w:t>
+      </w:r>
+      <w:proofErr w:type="spellStart"/>
+      <w:r>
+        <w:t>terdiri</w:t>
+      </w:r>
+      <w:proofErr w:type="spellEnd"/>
+      <w:r>
+        <w:t xml:space="preserve"> </w:t>
+      </w:r>
+      <w:proofErr w:type="spellStart"/>
+      <w:r>
+        <w:t>dari</w:t>
+      </w:r>
+      <w:proofErr w:type="spellEnd"/>
+      <w:r>
+        <w:t xml:space="preserve"> </w:t>
+      </w:r>
+      <w:proofErr w:type="spellStart"/>
+      <w:r>
+        <w:t>dua</w:t>
+      </w:r>
+      <w:proofErr w:type="spellEnd"/>
+      <w:r>
+        <w:t xml:space="preserve"> </w:t>
+      </w:r>
+      <w:proofErr w:type="spellStart"/>
+      <w:r>
+        <w:t>akses</w:t>
+      </w:r>
+      <w:proofErr w:type="spellEnd"/>
+      <w:r>
+        <w:t xml:space="preserve"> level </w:t>
+      </w:r>
+      <w:proofErr w:type="spellStart"/>
+      <w:r>
+        <w:t>yaitu</w:t>
+      </w:r>
+      <w:proofErr w:type="spellEnd"/>
+      <w:r>
+        <w:t>:</w:t>
+      </w:r>
+    </w:p>
+    <w:p>
+      <w:pPr>
+        <w:pStyle w:val="Graphbullet"/>
+        <w:rPr>
+          <w:b/>
+        </w:rPr>
+      </w:pPr>
+      <w:proofErr w:type="spellStart"/>
+      <w:r>
+        <w:rPr>
+          <w:b/>
+        </w:rPr>
+        <w:t>Halaman</w:t>
+      </w:r>
+      <w:proofErr w:type="spellEnd"/>
+      <w:r>
+        <w:rPr>
+          <w:b/>
+        </w:rPr>
+        <w:t xml:space="preserve"> </w:t>
+      </w:r>
+      <w:r>
+        <w:rPr>
+          <w:b/>
+        </w:rPr>
+        <w:t>Admin</w:t>
+      </w:r>
+    </w:p>
+    <w:p>
+      <w:pPr>
+        <w:ind w:left="284"/>
+      </w:pPr>
+      <w:proofErr w:type="spellStart"/>
+      <w:r>
+        <w:t>Jika</w:t>
+      </w:r>
+      <w:proofErr w:type="spellEnd"/>
+      <w:r>
+        <w:t xml:space="preserve"> </w:t>
+      </w:r>
+      <w:proofErr w:type="spellStart"/>
+      <w:r>
+        <w:t>kita</w:t>
+      </w:r>
+      <w:proofErr w:type="spellEnd"/>
+      <w:r>
+        <w:t xml:space="preserve"> </w:t>
+      </w:r>
+      <w:r>
+        <w:rPr>
+          <w:i/>
+        </w:rPr>
+        <w:t>login</w:t>
+      </w:r>
+      <w:r>
+        <w:t xml:space="preserve"> </w:t>
+      </w:r>
+      <w:proofErr w:type="spellStart"/>
+      <w:r>
+        <w:t>sebagai</w:t>
+      </w:r>
+      <w:proofErr w:type="spellEnd"/>
+      <w:r>
+        <w:t xml:space="preserve"> </w:t>
+      </w:r>
+      <w:r>
+        <w:rPr>
+          <w:i/>
+        </w:rPr>
+        <w:t xml:space="preserve">admin </w:t>
+      </w:r>
+      <w:proofErr w:type="spellStart"/>
+      <w:r>
+        <w:t>pada</w:t>
+      </w:r>
+      <w:proofErr w:type="spellEnd"/>
+      <w:r>
+        <w:t xml:space="preserve"> </w:t>
+      </w:r>
+      <w:proofErr w:type="spellStart"/>
+      <w:r>
+        <w:t>Aplikasi</w:t>
+      </w:r>
+      <w:proofErr w:type="spellEnd"/>
+      <w:r>
+        <w:t xml:space="preserve"> </w:t>
+      </w:r>
+      <w:proofErr w:type="spellStart"/>
+      <w:r>
+        <w:t>Lapsithar</w:t>
+      </w:r>
+      <w:proofErr w:type="spellEnd"/>
+      <w:r>
+        <w:rPr>
+          <w:i/>
+        </w:rPr>
+        <w:t xml:space="preserve">, </w:t>
+      </w:r>
+      <w:proofErr w:type="spellStart"/>
+      <w:r>
+        <w:t>maka</w:t>
+      </w:r>
+      <w:proofErr w:type="spellEnd"/>
+      <w:r>
+        <w:t xml:space="preserve"> </w:t>
+      </w:r>
+      <w:proofErr w:type="spellStart"/>
+      <w:r>
+        <w:t>terdapat</w:t>
+      </w:r>
+      <w:proofErr w:type="spellEnd"/>
+      <w:r>
+        <w:t xml:space="preserve"> menu dashboard, </w:t>
+      </w:r>
+      <w:r>
+        <w:t xml:space="preserve">menu users, menu </w:t>
+      </w:r>
+      <w:proofErr w:type="spellStart"/>
+      <w:r>
+        <w:t>opd</w:t>
+      </w:r>
+      <w:proofErr w:type="spellEnd"/>
+      <w:r>
+        <w:t xml:space="preserve">, menu </w:t>
+      </w:r>
+      <w:proofErr w:type="spellStart"/>
+      <w:r>
+        <w:t>bidang</w:t>
+      </w:r>
+      <w:proofErr w:type="spellEnd"/>
+      <w:r>
+        <w:t xml:space="preserve">, </w:t>
+      </w:r>
+      <w:proofErr w:type="spellStart"/>
+      <w:r>
+        <w:t>dan</w:t>
+      </w:r>
+      <w:proofErr w:type="spellEnd"/>
+      <w:r>
+        <w:t xml:space="preserve"> menu </w:t>
+      </w:r>
+      <w:proofErr w:type="spellStart"/>
+      <w:r>
+        <w:t>riwayat</w:t>
+      </w:r>
+      <w:proofErr w:type="spellEnd"/>
+      <w:r>
+        <w:t>.</w:t>
+      </w:r>
+    </w:p>
+    <w:p>
+      <w:pPr>
+        <w:ind w:left="284"/>
+      </w:pPr>
       <w:bookmarkStart w:id="2" w:name="_GoBack"/>
       <w:bookmarkEnd w:id="2"/>
       <w:r>
-        <w:t>I LAPSITHAR</w:t>
+        <w:t xml:space="preserve"> </w:t>
       </w:r>
-      <w:bookmarkEnd w:id="1"/>
     </w:p>
     <w:p>
       <w:pPr>
@@ -31461,7 +31677,7 @@
                               <w:rStyle w:val="PageNumber"/>
                               <w:noProof/>
                             </w:rPr>
-                            <w:t>4</w:t>
+                            <w:t>10</w:t>
                           </w:r>
                           <w:r>
                             <w:rPr>
@@ -31525,7 +31741,7 @@
                         <w:rStyle w:val="PageNumber"/>
                         <w:noProof/>
                       </w:rPr>
-                      <w:t>4</w:t>
+                      <w:t>10</w:t>
                     </w:r>
                     <w:r>
                       <w:rPr>
@@ -31998,7 +32214,7 @@
               <wp:docPr id="192" name="Text Box 2">
                 <a:extLst xmlns:a="http://schemas.openxmlformats.org/drawingml/2006/main">
                   <a:ext uri="{C183D7F6-B498-43B3-948B-1728B52AA6E4}">
-                    <adec:decorative xmlns="" xmlns:cx="http://schemas.microsoft.com/office/drawing/2014/chartex" xmlns:cx1="http://schemas.microsoft.com/office/drawing/2015/9/8/chartex" xmlns:cx2="http://schemas.microsoft.com/office/drawing/2015/10/21/chartex" xmlns:cx3="http://schemas.microsoft.com/office/drawing/2016/5/9/chartex" xmlns:cx4="http://schemas.microsoft.com/office/drawing/2016/5/10/chartex" xmlns:cx5="http://schemas.microsoft.com/office/drawing/2016/5/11/chartex" xmlns:cx6="http://schemas.microsoft.com/office/drawing/2016/5/12/chartex" xmlns:cx7="http://schemas.microsoft.com/office/drawing/2016/5/13/chartex" xmlns:cx8="http://schemas.microsoft.com/office/drawing/2016/5/14/chartex" xmlns:aink="http://schemas.microsoft.com/office/drawing/2016/ink" xmlns:am3d="http://schemas.microsoft.com/office/drawing/2017/model3d" xmlns:o="urn:schemas-microsoft-com:office:office" xmlns:v="urn:schemas-microsoft-com:vml" xmlns:w10="urn:schemas-microsoft-com:office:word" xmlns:w="http://schemas.openxmlformats.org/wordprocessingml/2006/main" xmlns:w16cid="http://schemas.microsoft.com/office/word/2016/wordml/cid" xmlns:w16se="http://schemas.microsoft.com/office/word/2015/wordml/symex" xmlns:adec="http://schemas.microsoft.com/office/drawing/2017/decorative" val="1"/>
+                    <adec:decorative xmlns:adec="http://schemas.microsoft.com/office/drawing/2017/decorative" xmlns:w16se="http://schemas.microsoft.com/office/word/2015/wordml/symex" xmlns:w16cid="http://schemas.microsoft.com/office/word/2016/wordml/cid" xmlns:w="http://schemas.openxmlformats.org/wordprocessingml/2006/main" xmlns:w10="urn:schemas-microsoft-com:office:word" xmlns:v="urn:schemas-microsoft-com:vml" xmlns:o="urn:schemas-microsoft-com:office:office" xmlns:am3d="http://schemas.microsoft.com/office/drawing/2017/model3d" xmlns:aink="http://schemas.microsoft.com/office/drawing/2016/ink" xmlns:cx8="http://schemas.microsoft.com/office/drawing/2016/5/14/chartex" xmlns:cx7="http://schemas.microsoft.com/office/drawing/2016/5/13/chartex" xmlns:cx6="http://schemas.microsoft.com/office/drawing/2016/5/12/chartex" xmlns:cx5="http://schemas.microsoft.com/office/drawing/2016/5/11/chartex" xmlns:cx4="http://schemas.microsoft.com/office/drawing/2016/5/10/chartex" xmlns:cx3="http://schemas.microsoft.com/office/drawing/2016/5/9/chartex" xmlns:cx2="http://schemas.microsoft.com/office/drawing/2015/10/21/chartex" xmlns:cx1="http://schemas.microsoft.com/office/drawing/2015/9/8/chartex" xmlns:cx="http://schemas.microsoft.com/office/drawing/2014/chartex" xmlns="" val="1"/>
                   </a:ext>
                 </a:extLst>
               </wp:docPr>
@@ -32122,7 +32338,7 @@
               <wp:docPr id="9" name="Text Box 2">
                 <a:extLst xmlns:a="http://schemas.openxmlformats.org/drawingml/2006/main">
                   <a:ext uri="{C183D7F6-B498-43B3-948B-1728B52AA6E4}">
-                    <adec:decorative xmlns="" xmlns:cx="http://schemas.microsoft.com/office/drawing/2014/chartex" xmlns:cx1="http://schemas.microsoft.com/office/drawing/2015/9/8/chartex" xmlns:cx2="http://schemas.microsoft.com/office/drawing/2015/10/21/chartex" xmlns:cx3="http://schemas.microsoft.com/office/drawing/2016/5/9/chartex" xmlns:cx4="http://schemas.microsoft.com/office/drawing/2016/5/10/chartex" xmlns:cx5="http://schemas.microsoft.com/office/drawing/2016/5/11/chartex" xmlns:cx6="http://schemas.microsoft.com/office/drawing/2016/5/12/chartex" xmlns:cx7="http://schemas.microsoft.com/office/drawing/2016/5/13/chartex" xmlns:cx8="http://schemas.microsoft.com/office/drawing/2016/5/14/chartex" xmlns:aink="http://schemas.microsoft.com/office/drawing/2016/ink" xmlns:am3d="http://schemas.microsoft.com/office/drawing/2017/model3d" xmlns:o="urn:schemas-microsoft-com:office:office" xmlns:v="urn:schemas-microsoft-com:vml" xmlns:w10="urn:schemas-microsoft-com:office:word" xmlns:w="http://schemas.openxmlformats.org/wordprocessingml/2006/main" xmlns:w16cid="http://schemas.microsoft.com/office/word/2016/wordml/cid" xmlns:w16se="http://schemas.microsoft.com/office/word/2015/wordml/symex" xmlns:adec="http://schemas.microsoft.com/office/drawing/2017/decorative" val="1"/>
+                    <adec:decorative xmlns:adec="http://schemas.microsoft.com/office/drawing/2017/decorative" xmlns:w16se="http://schemas.microsoft.com/office/word/2015/wordml/symex" xmlns:w16cid="http://schemas.microsoft.com/office/word/2016/wordml/cid" xmlns:w="http://schemas.openxmlformats.org/wordprocessingml/2006/main" xmlns:w10="urn:schemas-microsoft-com:office:word" xmlns:v="urn:schemas-microsoft-com:vml" xmlns:o="urn:schemas-microsoft-com:office:office" xmlns:am3d="http://schemas.microsoft.com/office/drawing/2017/model3d" xmlns:aink="http://schemas.microsoft.com/office/drawing/2016/ink" xmlns:cx8="http://schemas.microsoft.com/office/drawing/2016/5/14/chartex" xmlns:cx7="http://schemas.microsoft.com/office/drawing/2016/5/13/chartex" xmlns:cx6="http://schemas.microsoft.com/office/drawing/2016/5/12/chartex" xmlns:cx5="http://schemas.microsoft.com/office/drawing/2016/5/11/chartex" xmlns:cx4="http://schemas.microsoft.com/office/drawing/2016/5/10/chartex" xmlns:cx3="http://schemas.microsoft.com/office/drawing/2016/5/9/chartex" xmlns:cx2="http://schemas.microsoft.com/office/drawing/2015/10/21/chartex" xmlns:cx1="http://schemas.microsoft.com/office/drawing/2015/9/8/chartex" xmlns:cx="http://schemas.microsoft.com/office/drawing/2014/chartex" xmlns="" val="1"/>
                   </a:ext>
                 </a:extLst>
               </wp:docPr>
@@ -32271,7 +32487,7 @@
               <wp:docPr id="29" name="Text Box 2">
                 <a:extLst xmlns:a="http://schemas.openxmlformats.org/drawingml/2006/main">
                   <a:ext uri="{C183D7F6-B498-43B3-948B-1728B52AA6E4}">
-                    <adec:decorative xmlns="" xmlns:cx="http://schemas.microsoft.com/office/drawing/2014/chartex" xmlns:cx1="http://schemas.microsoft.com/office/drawing/2015/9/8/chartex" xmlns:cx2="http://schemas.microsoft.com/office/drawing/2015/10/21/chartex" xmlns:cx3="http://schemas.microsoft.com/office/drawing/2016/5/9/chartex" xmlns:cx4="http://schemas.microsoft.com/office/drawing/2016/5/10/chartex" xmlns:cx5="http://schemas.microsoft.com/office/drawing/2016/5/11/chartex" xmlns:cx6="http://schemas.microsoft.com/office/drawing/2016/5/12/chartex" xmlns:cx7="http://schemas.microsoft.com/office/drawing/2016/5/13/chartex" xmlns:cx8="http://schemas.microsoft.com/office/drawing/2016/5/14/chartex" xmlns:aink="http://schemas.microsoft.com/office/drawing/2016/ink" xmlns:am3d="http://schemas.microsoft.com/office/drawing/2017/model3d" xmlns:o="urn:schemas-microsoft-com:office:office" xmlns:v="urn:schemas-microsoft-com:vml" xmlns:w10="urn:schemas-microsoft-com:office:word" xmlns:w="http://schemas.openxmlformats.org/wordprocessingml/2006/main" xmlns:w16cid="http://schemas.microsoft.com/office/word/2016/wordml/cid" xmlns:w16se="http://schemas.microsoft.com/office/word/2015/wordml/symex" xmlns:adec="http://schemas.microsoft.com/office/drawing/2017/decorative" val="1"/>
+                    <adec:decorative xmlns:adec="http://schemas.microsoft.com/office/drawing/2017/decorative" xmlns:w16se="http://schemas.microsoft.com/office/word/2015/wordml/symex" xmlns:w16cid="http://schemas.microsoft.com/office/word/2016/wordml/cid" xmlns:w="http://schemas.openxmlformats.org/wordprocessingml/2006/main" xmlns:w10="urn:schemas-microsoft-com:office:word" xmlns:v="urn:schemas-microsoft-com:vml" xmlns:o="urn:schemas-microsoft-com:office:office" xmlns:am3d="http://schemas.microsoft.com/office/drawing/2017/model3d" xmlns:aink="http://schemas.microsoft.com/office/drawing/2016/ink" xmlns:cx8="http://schemas.microsoft.com/office/drawing/2016/5/14/chartex" xmlns:cx7="http://schemas.microsoft.com/office/drawing/2016/5/13/chartex" xmlns:cx6="http://schemas.microsoft.com/office/drawing/2016/5/12/chartex" xmlns:cx5="http://schemas.microsoft.com/office/drawing/2016/5/11/chartex" xmlns:cx4="http://schemas.microsoft.com/office/drawing/2016/5/10/chartex" xmlns:cx3="http://schemas.microsoft.com/office/drawing/2016/5/9/chartex" xmlns:cx2="http://schemas.microsoft.com/office/drawing/2015/10/21/chartex" xmlns:cx1="http://schemas.microsoft.com/office/drawing/2015/9/8/chartex" xmlns:cx="http://schemas.microsoft.com/office/drawing/2014/chartex" xmlns="" val="1"/>
                   </a:ext>
                 </a:extLst>
               </wp:docPr>
@@ -32414,7 +32630,7 @@
               <wp:docPr id="6" name="Text Box 2">
                 <a:extLst xmlns:a="http://schemas.openxmlformats.org/drawingml/2006/main">
                   <a:ext uri="{C183D7F6-B498-43B3-948B-1728B52AA6E4}">
-                    <adec:decorative xmlns="" xmlns:cx="http://schemas.microsoft.com/office/drawing/2014/chartex" xmlns:cx1="http://schemas.microsoft.com/office/drawing/2015/9/8/chartex" xmlns:cx2="http://schemas.microsoft.com/office/drawing/2015/10/21/chartex" xmlns:cx3="http://schemas.microsoft.com/office/drawing/2016/5/9/chartex" xmlns:cx4="http://schemas.microsoft.com/office/drawing/2016/5/10/chartex" xmlns:cx5="http://schemas.microsoft.com/office/drawing/2016/5/11/chartex" xmlns:cx6="http://schemas.microsoft.com/office/drawing/2016/5/12/chartex" xmlns:cx7="http://schemas.microsoft.com/office/drawing/2016/5/13/chartex" xmlns:cx8="http://schemas.microsoft.com/office/drawing/2016/5/14/chartex" xmlns:aink="http://schemas.microsoft.com/office/drawing/2016/ink" xmlns:am3d="http://schemas.microsoft.com/office/drawing/2017/model3d" xmlns:o="urn:schemas-microsoft-com:office:office" xmlns:v="urn:schemas-microsoft-com:vml" xmlns:w10="urn:schemas-microsoft-com:office:word" xmlns:w="http://schemas.openxmlformats.org/wordprocessingml/2006/main" xmlns:w16cid="http://schemas.microsoft.com/office/word/2016/wordml/cid" xmlns:w16se="http://schemas.microsoft.com/office/word/2015/wordml/symex" xmlns:adec="http://schemas.microsoft.com/office/drawing/2017/decorative" val="1"/>
+                    <adec:decorative xmlns:adec="http://schemas.microsoft.com/office/drawing/2017/decorative" xmlns:w16se="http://schemas.microsoft.com/office/word/2015/wordml/symex" xmlns:w16cid="http://schemas.microsoft.com/office/word/2016/wordml/cid" xmlns:w="http://schemas.openxmlformats.org/wordprocessingml/2006/main" xmlns:w10="urn:schemas-microsoft-com:office:word" xmlns:v="urn:schemas-microsoft-com:vml" xmlns:o="urn:schemas-microsoft-com:office:office" xmlns:am3d="http://schemas.microsoft.com/office/drawing/2017/model3d" xmlns:aink="http://schemas.microsoft.com/office/drawing/2016/ink" xmlns:cx8="http://schemas.microsoft.com/office/drawing/2016/5/14/chartex" xmlns:cx7="http://schemas.microsoft.com/office/drawing/2016/5/13/chartex" xmlns:cx6="http://schemas.microsoft.com/office/drawing/2016/5/12/chartex" xmlns:cx5="http://schemas.microsoft.com/office/drawing/2016/5/11/chartex" xmlns:cx4="http://schemas.microsoft.com/office/drawing/2016/5/10/chartex" xmlns:cx3="http://schemas.microsoft.com/office/drawing/2016/5/9/chartex" xmlns:cx2="http://schemas.microsoft.com/office/drawing/2015/10/21/chartex" xmlns:cx1="http://schemas.microsoft.com/office/drawing/2015/9/8/chartex" xmlns:cx="http://schemas.microsoft.com/office/drawing/2014/chartex" xmlns="" val="1"/>
                   </a:ext>
                 </a:extLst>
               </wp:docPr>
@@ -32851,6 +33067,92 @@
     </w:lvl>
   </w:abstractNum>
   <w:abstractNum w:abstractNumId="7" w15:restartNumberingAfterBreak="0">
+    <w:nsid w:val="02216BF8"/>
+    <w:multiLevelType w:val="hybridMultilevel"/>
+    <w:tmpl w:val="CF440E2A"/>
+    <w:lvl w:ilvl="0" w:tplc="3809000F">
+      <w:start w:val="1"/>
+      <w:numFmt w:val="decimal"/>
+      <w:lvlText w:val="%1."/>
+      <w:lvlJc w:val="left"/>
+      <w:pPr>
+        <w:ind w:left="1440" w:hanging="360"/>
+      </w:pPr>
+    </w:lvl>
+    <w:lvl w:ilvl="1" w:tplc="38090019" w:tentative="1">
+      <w:start w:val="1"/>
+      <w:numFmt w:val="lowerLetter"/>
+      <w:lvlText w:val="%2."/>
+      <w:lvlJc w:val="left"/>
+      <w:pPr>
+        <w:ind w:left="2160" w:hanging="360"/>
+      </w:pPr>
+    </w:lvl>
+    <w:lvl w:ilvl="2" w:tplc="3809001B" w:tentative="1">
+      <w:start w:val="1"/>
+      <w:numFmt w:val="lowerRoman"/>
+      <w:lvlText w:val="%3."/>
+      <w:lvlJc w:val="right"/>
+      <w:pPr>
+        <w:ind w:left="2880" w:hanging="180"/>
+      </w:pPr>
+    </w:lvl>
+    <w:lvl w:ilvl="3" w:tplc="3809000F" w:tentative="1">
+      <w:start w:val="1"/>
+      <w:numFmt w:val="decimal"/>
+      <w:lvlText w:val="%4."/>
+      <w:lvlJc w:val="left"/>
+      <w:pPr>
+        <w:ind w:left="3600" w:hanging="360"/>
+      </w:pPr>
+    </w:lvl>
+    <w:lvl w:ilvl="4" w:tplc="38090019" w:tentative="1">
+      <w:start w:val="1"/>
+      <w:numFmt w:val="lowerLetter"/>
+      <w:lvlText w:val="%5."/>
+      <w:lvlJc w:val="left"/>
+      <w:pPr>
+        <w:ind w:left="4320" w:hanging="360"/>
+      </w:pPr>
+    </w:lvl>
+    <w:lvl w:ilvl="5" w:tplc="3809001B" w:tentative="1">
+      <w:start w:val="1"/>
+      <w:numFmt w:val="lowerRoman"/>
+      <w:lvlText w:val="%6."/>
+      <w:lvlJc w:val="right"/>
+      <w:pPr>
+        <w:ind w:left="5040" w:hanging="180"/>
+      </w:pPr>
+    </w:lvl>
+    <w:lvl w:ilvl="6" w:tplc="3809000F" w:tentative="1">
+      <w:start w:val="1"/>
+      <w:numFmt w:val="decimal"/>
+      <w:lvlText w:val="%7."/>
+      <w:lvlJc w:val="left"/>
+      <w:pPr>
+        <w:ind w:left="5760" w:hanging="360"/>
+      </w:pPr>
+    </w:lvl>
+    <w:lvl w:ilvl="7" w:tplc="38090019" w:tentative="1">
+      <w:start w:val="1"/>
+      <w:numFmt w:val="lowerLetter"/>
+      <w:lvlText w:val="%8."/>
+      <w:lvlJc w:val="left"/>
+      <w:pPr>
+        <w:ind w:left="6480" w:hanging="360"/>
+      </w:pPr>
+    </w:lvl>
+    <w:lvl w:ilvl="8" w:tplc="3809001B" w:tentative="1">
+      <w:start w:val="1"/>
+      <w:numFmt w:val="lowerRoman"/>
+      <w:lvlText w:val="%9."/>
+      <w:lvlJc w:val="right"/>
+      <w:pPr>
+        <w:ind w:left="7200" w:hanging="180"/>
+      </w:pPr>
+    </w:lvl>
+  </w:abstractNum>
+  <w:abstractNum w:abstractNumId="8" w15:restartNumberingAfterBreak="0">
     <w:nsid w:val="02F059C5"/>
     <w:multiLevelType w:val="hybridMultilevel"/>
     <w:tmpl w:val="117894FC"/>
@@ -32966,7 +33268,7 @@
       </w:rPr>
     </w:lvl>
   </w:abstractNum>
-  <w:abstractNum w:abstractNumId="8" w15:restartNumberingAfterBreak="0">
+  <w:abstractNum w:abstractNumId="9" w15:restartNumberingAfterBreak="0">
     <w:nsid w:val="03A86343"/>
     <w:multiLevelType w:val="hybridMultilevel"/>
     <w:tmpl w:val="DCAC3568"/>
@@ -33058,7 +33360,7 @@
       </w:pPr>
     </w:lvl>
   </w:abstractNum>
-  <w:abstractNum w:abstractNumId="9" w15:restartNumberingAfterBreak="0">
+  <w:abstractNum w:abstractNumId="10" w15:restartNumberingAfterBreak="0">
     <w:nsid w:val="06533D15"/>
     <w:multiLevelType w:val="hybridMultilevel"/>
     <w:tmpl w:val="C234D8C6"/>
@@ -33171,7 +33473,7 @@
       </w:rPr>
     </w:lvl>
   </w:abstractNum>
-  <w:abstractNum w:abstractNumId="10" w15:restartNumberingAfterBreak="0">
+  <w:abstractNum w:abstractNumId="11" w15:restartNumberingAfterBreak="0">
     <w:nsid w:val="09941A06"/>
     <w:multiLevelType w:val="hybridMultilevel"/>
     <w:tmpl w:val="3CB4303A"/>
@@ -33284,7 +33586,7 @@
       </w:rPr>
     </w:lvl>
   </w:abstractNum>
-  <w:abstractNum w:abstractNumId="11" w15:restartNumberingAfterBreak="0">
+  <w:abstractNum w:abstractNumId="12" w15:restartNumberingAfterBreak="0">
     <w:nsid w:val="0AB62834"/>
     <w:multiLevelType w:val="hybridMultilevel"/>
     <w:tmpl w:val="C08C66B0"/>
@@ -33376,7 +33678,7 @@
       </w:pPr>
     </w:lvl>
   </w:abstractNum>
-  <w:abstractNum w:abstractNumId="12" w15:restartNumberingAfterBreak="0">
+  <w:abstractNum w:abstractNumId="13" w15:restartNumberingAfterBreak="0">
     <w:nsid w:val="10566B04"/>
     <w:multiLevelType w:val="hybridMultilevel"/>
     <w:tmpl w:val="7E7A932C"/>
@@ -33492,7 +33794,7 @@
       </w:rPr>
     </w:lvl>
   </w:abstractNum>
-  <w:abstractNum w:abstractNumId="13" w15:restartNumberingAfterBreak="0">
+  <w:abstractNum w:abstractNumId="14" w15:restartNumberingAfterBreak="0">
     <w:nsid w:val="13920324"/>
     <w:multiLevelType w:val="hybridMultilevel"/>
     <w:tmpl w:val="6AF83516"/>
@@ -33582,7 +33884,7 @@
       </w:pPr>
     </w:lvl>
   </w:abstractNum>
-  <w:abstractNum w:abstractNumId="14" w15:restartNumberingAfterBreak="0">
+  <w:abstractNum w:abstractNumId="15" w15:restartNumberingAfterBreak="0">
     <w:nsid w:val="14832639"/>
     <w:multiLevelType w:val="hybridMultilevel"/>
     <w:tmpl w:val="B2560376"/>
@@ -33672,11 +33974,11 @@
       </w:pPr>
     </w:lvl>
   </w:abstractNum>
-  <w:abstractNum w:abstractNumId="15" w15:restartNumberingAfterBreak="0">
+  <w:abstractNum w:abstractNumId="16" w15:restartNumberingAfterBreak="0">
     <w:nsid w:val="1A277AFC"/>
     <w:multiLevelType w:val="hybridMultilevel"/>
-    <w:tmpl w:val="25BCEC26"/>
-    <w:lvl w:ilvl="0" w:tplc="FA54FBDC">
+    <w:tmpl w:val="5CA82C98"/>
+    <w:lvl w:ilvl="0" w:tplc="32205BE6">
       <w:start w:val="1"/>
       <w:numFmt w:val="bullet"/>
       <w:pStyle w:val="Graphbullet"/>
@@ -33764,7 +34066,7 @@
       </w:pPr>
     </w:lvl>
   </w:abstractNum>
-  <w:abstractNum w:abstractNumId="16" w15:restartNumberingAfterBreak="0">
+  <w:abstractNum w:abstractNumId="17" w15:restartNumberingAfterBreak="0">
     <w:nsid w:val="1EDB6146"/>
     <w:multiLevelType w:val="hybridMultilevel"/>
     <w:tmpl w:val="1DF0CA9C"/>
@@ -33877,7 +34179,7 @@
       </w:rPr>
     </w:lvl>
   </w:abstractNum>
-  <w:abstractNum w:abstractNumId="17" w15:restartNumberingAfterBreak="0">
+  <w:abstractNum w:abstractNumId="18" w15:restartNumberingAfterBreak="0">
     <w:nsid w:val="27B872C6"/>
     <w:multiLevelType w:val="hybridMultilevel"/>
     <w:tmpl w:val="B2560376"/>
@@ -33967,7 +34269,7 @@
       </w:pPr>
     </w:lvl>
   </w:abstractNum>
-  <w:abstractNum w:abstractNumId="18" w15:restartNumberingAfterBreak="0">
+  <w:abstractNum w:abstractNumId="19" w15:restartNumberingAfterBreak="0">
     <w:nsid w:val="2D9448EF"/>
     <w:multiLevelType w:val="hybridMultilevel"/>
     <w:tmpl w:val="A92A2166"/>
@@ -34059,7 +34361,7 @@
       </w:pPr>
     </w:lvl>
   </w:abstractNum>
-  <w:abstractNum w:abstractNumId="19" w15:restartNumberingAfterBreak="0">
+  <w:abstractNum w:abstractNumId="20" w15:restartNumberingAfterBreak="0">
     <w:nsid w:val="2DE867BE"/>
     <w:multiLevelType w:val="hybridMultilevel"/>
     <w:tmpl w:val="80663AD0"/>
@@ -34172,7 +34474,7 @@
       </w:rPr>
     </w:lvl>
   </w:abstractNum>
-  <w:abstractNum w:abstractNumId="20" w15:restartNumberingAfterBreak="0">
+  <w:abstractNum w:abstractNumId="21" w15:restartNumberingAfterBreak="0">
     <w:nsid w:val="2E331351"/>
     <w:multiLevelType w:val="hybridMultilevel"/>
     <w:tmpl w:val="72966E82"/>
@@ -34264,7 +34566,7 @@
       </w:pPr>
     </w:lvl>
   </w:abstractNum>
-  <w:abstractNum w:abstractNumId="21" w15:restartNumberingAfterBreak="0">
+  <w:abstractNum w:abstractNumId="22" w15:restartNumberingAfterBreak="0">
     <w:nsid w:val="31CF1929"/>
     <w:multiLevelType w:val="hybridMultilevel"/>
     <w:tmpl w:val="BB044024"/>
@@ -34377,7 +34679,7 @@
       </w:rPr>
     </w:lvl>
   </w:abstractNum>
-  <w:abstractNum w:abstractNumId="22" w15:restartNumberingAfterBreak="0">
+  <w:abstractNum w:abstractNumId="23" w15:restartNumberingAfterBreak="0">
     <w:nsid w:val="321351B2"/>
     <w:multiLevelType w:val="hybridMultilevel"/>
     <w:tmpl w:val="C2A23606"/>
@@ -34490,7 +34792,7 @@
       </w:rPr>
     </w:lvl>
   </w:abstractNum>
-  <w:abstractNum w:abstractNumId="23" w15:restartNumberingAfterBreak="0">
+  <w:abstractNum w:abstractNumId="24" w15:restartNumberingAfterBreak="0">
     <w:nsid w:val="330B7AF6"/>
     <w:multiLevelType w:val="hybridMultilevel"/>
     <w:tmpl w:val="F46C5356"/>
@@ -34603,7 +34905,7 @@
       </w:rPr>
     </w:lvl>
   </w:abstractNum>
-  <w:abstractNum w:abstractNumId="24" w15:restartNumberingAfterBreak="0">
+  <w:abstractNum w:abstractNumId="25" w15:restartNumberingAfterBreak="0">
     <w:nsid w:val="3E6C7223"/>
     <w:multiLevelType w:val="hybridMultilevel"/>
     <w:tmpl w:val="D6FABF52"/>
@@ -34689,7 +34991,7 @@
       </w:pPr>
     </w:lvl>
   </w:abstractNum>
-  <w:abstractNum w:abstractNumId="25" w15:restartNumberingAfterBreak="0">
+  <w:abstractNum w:abstractNumId="26" w15:restartNumberingAfterBreak="0">
     <w:nsid w:val="3F8F198D"/>
     <w:multiLevelType w:val="hybridMultilevel"/>
     <w:tmpl w:val="03680CDA"/>
@@ -34781,7 +35083,7 @@
       </w:pPr>
     </w:lvl>
   </w:abstractNum>
-  <w:abstractNum w:abstractNumId="26" w15:restartNumberingAfterBreak="0">
+  <w:abstractNum w:abstractNumId="27" w15:restartNumberingAfterBreak="0">
     <w:nsid w:val="492013B8"/>
     <w:multiLevelType w:val="hybridMultilevel"/>
     <w:tmpl w:val="7BF042D8"/>
@@ -34894,7 +35196,7 @@
       </w:rPr>
     </w:lvl>
   </w:abstractNum>
-  <w:abstractNum w:abstractNumId="27" w15:restartNumberingAfterBreak="0">
+  <w:abstractNum w:abstractNumId="28" w15:restartNumberingAfterBreak="0">
     <w:nsid w:val="4F425193"/>
     <w:multiLevelType w:val="hybridMultilevel"/>
     <w:tmpl w:val="2B4662AC"/>
@@ -34986,7 +35288,7 @@
       </w:pPr>
     </w:lvl>
   </w:abstractNum>
-  <w:abstractNum w:abstractNumId="28" w15:restartNumberingAfterBreak="0">
+  <w:abstractNum w:abstractNumId="29" w15:restartNumberingAfterBreak="0">
     <w:nsid w:val="528C1828"/>
     <w:multiLevelType w:val="hybridMultilevel"/>
     <w:tmpl w:val="45148FEC"/>
@@ -35103,7 +35405,7 @@
       </w:rPr>
     </w:lvl>
   </w:abstractNum>
-  <w:abstractNum w:abstractNumId="29" w15:restartNumberingAfterBreak="0">
+  <w:abstractNum w:abstractNumId="30" w15:restartNumberingAfterBreak="0">
     <w:nsid w:val="53F92F8B"/>
     <w:multiLevelType w:val="hybridMultilevel"/>
     <w:tmpl w:val="4552D1B2"/>
@@ -35216,7 +35518,7 @@
       </w:rPr>
     </w:lvl>
   </w:abstractNum>
-  <w:abstractNum w:abstractNumId="30" w15:restartNumberingAfterBreak="0">
+  <w:abstractNum w:abstractNumId="31" w15:restartNumberingAfterBreak="0">
     <w:nsid w:val="5A2926AB"/>
     <w:multiLevelType w:val="hybridMultilevel"/>
     <w:tmpl w:val="74EAD57A"/>
@@ -35331,7 +35633,7 @@
       </w:rPr>
     </w:lvl>
   </w:abstractNum>
-  <w:abstractNum w:abstractNumId="31" w15:restartNumberingAfterBreak="0">
+  <w:abstractNum w:abstractNumId="32" w15:restartNumberingAfterBreak="0">
     <w:nsid w:val="5B26156C"/>
     <w:multiLevelType w:val="hybridMultilevel"/>
     <w:tmpl w:val="C656764A"/>
@@ -35423,7 +35725,7 @@
       </w:pPr>
     </w:lvl>
   </w:abstractNum>
-  <w:abstractNum w:abstractNumId="32" w15:restartNumberingAfterBreak="0">
+  <w:abstractNum w:abstractNumId="33" w15:restartNumberingAfterBreak="0">
     <w:nsid w:val="61D02171"/>
     <w:multiLevelType w:val="hybridMultilevel"/>
     <w:tmpl w:val="68700A82"/>
@@ -35536,7 +35838,7 @@
       </w:rPr>
     </w:lvl>
   </w:abstractNum>
-  <w:abstractNum w:abstractNumId="33" w15:restartNumberingAfterBreak="0">
+  <w:abstractNum w:abstractNumId="34" w15:restartNumberingAfterBreak="0">
     <w:nsid w:val="66FE6E66"/>
     <w:multiLevelType w:val="hybridMultilevel"/>
     <w:tmpl w:val="040A30EC"/>
@@ -35649,7 +35951,7 @@
       </w:rPr>
     </w:lvl>
   </w:abstractNum>
-  <w:abstractNum w:abstractNumId="34" w15:restartNumberingAfterBreak="0">
+  <w:abstractNum w:abstractNumId="35" w15:restartNumberingAfterBreak="0">
     <w:nsid w:val="67DB023C"/>
     <w:multiLevelType w:val="hybridMultilevel"/>
     <w:tmpl w:val="02829B4A"/>
@@ -35741,7 +36043,7 @@
       </w:pPr>
     </w:lvl>
   </w:abstractNum>
-  <w:abstractNum w:abstractNumId="35" w15:restartNumberingAfterBreak="0">
+  <w:abstractNum w:abstractNumId="36" w15:restartNumberingAfterBreak="0">
     <w:nsid w:val="6B1F4F44"/>
     <w:multiLevelType w:val="hybridMultilevel"/>
     <w:tmpl w:val="7F5EAAF0"/>
@@ -35833,7 +36135,7 @@
       </w:pPr>
     </w:lvl>
   </w:abstractNum>
-  <w:abstractNum w:abstractNumId="36" w15:restartNumberingAfterBreak="0">
+  <w:abstractNum w:abstractNumId="37" w15:restartNumberingAfterBreak="0">
     <w:nsid w:val="77961309"/>
     <w:multiLevelType w:val="hybridMultilevel"/>
     <w:tmpl w:val="C656764A"/>
@@ -35925,7 +36227,7 @@
       </w:pPr>
     </w:lvl>
   </w:abstractNum>
-  <w:abstractNum w:abstractNumId="37" w15:restartNumberingAfterBreak="0">
+  <w:abstractNum w:abstractNumId="38" w15:restartNumberingAfterBreak="0">
     <w:nsid w:val="7D101D07"/>
     <w:multiLevelType w:val="hybridMultilevel"/>
     <w:tmpl w:val="79DC4B2A"/>
@@ -36015,103 +36317,103 @@
     </w:lvl>
   </w:abstractNum>
   <w:num w:numId="1">
-    <w:abstractNumId w:val="27"/>
+    <w:abstractNumId w:val="28"/>
   </w:num>
   <w:num w:numId="2">
+    <w:abstractNumId w:val="36"/>
+  </w:num>
+  <w:num w:numId="3">
+    <w:abstractNumId w:val="18"/>
+  </w:num>
+  <w:num w:numId="4">
+    <w:abstractNumId w:val="26"/>
+  </w:num>
+  <w:num w:numId="5">
+    <w:abstractNumId w:val="15"/>
+  </w:num>
+  <w:num w:numId="6">
+    <w:abstractNumId w:val="9"/>
+  </w:num>
+  <w:num w:numId="7">
     <w:abstractNumId w:val="35"/>
   </w:num>
-  <w:num w:numId="3">
-    <w:abstractNumId w:val="17"/>
-  </w:num>
-  <w:num w:numId="4">
-    <w:abstractNumId w:val="25"/>
-  </w:num>
-  <w:num w:numId="5">
+  <w:num w:numId="8">
     <w:abstractNumId w:val="14"/>
   </w:num>
-  <w:num w:numId="6">
-    <w:abstractNumId w:val="8"/>
-  </w:num>
-  <w:num w:numId="7">
-    <w:abstractNumId w:val="34"/>
-  </w:num>
-  <w:num w:numId="8">
-    <w:abstractNumId w:val="13"/>
-  </w:num>
   <w:num w:numId="9">
-    <w:abstractNumId w:val="36"/>
+    <w:abstractNumId w:val="37"/>
   </w:num>
   <w:num w:numId="10">
-    <w:abstractNumId w:val="31"/>
+    <w:abstractNumId w:val="32"/>
   </w:num>
   <w:num w:numId="11">
     <w:abstractNumId w:val="4"/>
   </w:num>
   <w:num w:numId="12">
+    <w:abstractNumId w:val="12"/>
+  </w:num>
+  <w:num w:numId="13">
+    <w:abstractNumId w:val="17"/>
+  </w:num>
+  <w:num w:numId="14">
+    <w:abstractNumId w:val="25"/>
+  </w:num>
+  <w:num w:numId="15">
+    <w:abstractNumId w:val="21"/>
+  </w:num>
+  <w:num w:numId="16">
+    <w:abstractNumId w:val="8"/>
+  </w:num>
+  <w:num w:numId="17">
+    <w:abstractNumId w:val="27"/>
+  </w:num>
+  <w:num w:numId="18">
+    <w:abstractNumId w:val="38"/>
+  </w:num>
+  <w:num w:numId="19">
     <w:abstractNumId w:val="11"/>
   </w:num>
-  <w:num w:numId="13">
-    <w:abstractNumId w:val="16"/>
+  <w:num w:numId="20">
+    <w:abstractNumId w:val="30"/>
   </w:num>
-  <w:num w:numId="14">
+  <w:num w:numId="21">
+    <w:abstractNumId w:val="13"/>
+  </w:num>
+  <w:num w:numId="22">
+    <w:abstractNumId w:val="22"/>
+  </w:num>
+  <w:num w:numId="23">
     <w:abstractNumId w:val="24"/>
   </w:num>
-  <w:num w:numId="15">
+  <w:num w:numId="24">
     <w:abstractNumId w:val="20"/>
   </w:num>
-  <w:num w:numId="16">
-    <w:abstractNumId w:val="7"/>
+  <w:num w:numId="25">
+    <w:abstractNumId w:val="23"/>
   </w:num>
-  <w:num w:numId="17">
-    <w:abstractNumId w:val="26"/>
-  </w:num>
-  <w:num w:numId="18">
-    <w:abstractNumId w:val="37"/>
-  </w:num>
-  <w:num w:numId="19">
+  <w:num w:numId="26">
     <w:abstractNumId w:val="10"/>
   </w:num>
-  <w:num w:numId="20">
-    <w:abstractNumId w:val="29"/>
-  </w:num>
-  <w:num w:numId="21">
-    <w:abstractNumId w:val="12"/>
-  </w:num>
-  <w:num w:numId="22">
-    <w:abstractNumId w:val="21"/>
-  </w:num>
-  <w:num w:numId="23">
-    <w:abstractNumId w:val="23"/>
-  </w:num>
-  <w:num w:numId="24">
-    <w:abstractNumId w:val="19"/>
-  </w:num>
-  <w:num w:numId="25">
-    <w:abstractNumId w:val="22"/>
-  </w:num>
-  <w:num w:numId="26">
-    <w:abstractNumId w:val="9"/>
-  </w:num>
   <w:num w:numId="27">
-    <w:abstractNumId w:val="32"/>
+    <w:abstractNumId w:val="33"/>
   </w:num>
   <w:num w:numId="28">
-    <w:abstractNumId w:val="15"/>
+    <w:abstractNumId w:val="16"/>
   </w:num>
   <w:num w:numId="29">
     <w:abstractNumId w:val="6"/>
   </w:num>
   <w:num w:numId="30">
-    <w:abstractNumId w:val="18"/>
+    <w:abstractNumId w:val="19"/>
   </w:num>
   <w:num w:numId="31">
     <w:abstractNumId w:val="5"/>
   </w:num>
   <w:num w:numId="32">
-    <w:abstractNumId w:val="28"/>
+    <w:abstractNumId w:val="29"/>
   </w:num>
   <w:num w:numId="33">
-    <w:abstractNumId w:val="30"/>
+    <w:abstractNumId w:val="31"/>
   </w:num>
   <w:num w:numId="34">
     <w:abstractNumId w:val="3"/>
@@ -36126,7 +36428,10 @@
     <w:abstractNumId w:val="0"/>
   </w:num>
   <w:num w:numId="38">
-    <w:abstractNumId w:val="33"/>
+    <w:abstractNumId w:val="34"/>
+  </w:num>
+  <w:num w:numId="39">
+    <w:abstractNumId w:val="7"/>
   </w:num>
   <w:numIdMacAtCleanup w:val="12"/>
 </w:numbering>
@@ -56814,6 +57119,7 @@
     <w:rsidRoot w:val="00264998"/>
     <w:rsid w:val="00216B6C"/>
     <w:rsid w:val="00264998"/>
+    <w:rsid w:val="00DA3BBE"/>
   </w:rsids>
   <m:mathPr>
     <m:mathFont m:val="Cambria Math"/>
@@ -59624,6 +59930,23 @@
 </file>
 
 <file path=customXml/item1.xml><?xml version="1.0" encoding="utf-8"?>
+<p:properties xmlns:p="http://schemas.microsoft.com/office/2006/metadata/properties" xmlns:xsi="http://www.w3.org/2001/XMLSchema-instance" xmlns:pc="http://schemas.microsoft.com/office/infopath/2007/PartnerControls">
+  <documentManagement>
+    <MediaServiceKeyPoints xmlns="71af3243-3dd4-4a8d-8c0d-dd76da1f02a5" xsi:nil="true"/>
+  </documentManagement>
+</p:properties>
+</file>
+
+<file path=customXml/item2.xml><?xml version="1.0" encoding="utf-8"?>
+<?mso-contentType ?>
+<FormTemplates xmlns="http://schemas.microsoft.com/sharepoint/v3/contenttype/forms">
+  <Display>DocumentLibraryForm</Display>
+  <Edit>DocumentLibraryForm</Edit>
+  <New>DocumentLibraryForm</New>
+</FormTemplates>
+</file>
+
+<file path=customXml/item3.xml><?xml version="1.0" encoding="utf-8"?>
 <ct:contentTypeSchema xmlns:ct="http://schemas.microsoft.com/office/2006/metadata/contentType" xmlns:ma="http://schemas.microsoft.com/office/2006/metadata/properties/metaAttributes" ct:_="" ma:_="" ma:contentTypeName="Document" ma:contentTypeID="0x01010079F111ED35F8CC479449609E8A0923A6" ma:contentTypeVersion="11" ma:contentTypeDescription="Create a new document." ma:contentTypeScope="" ma:versionID="9677210f24a1be23c92c90fd886aa0aa">
   <xsd:schema xmlns:xsd="http://www.w3.org/2001/XMLSchema" xmlns:xs="http://www.w3.org/2001/XMLSchema" xmlns:p="http://schemas.microsoft.com/office/2006/metadata/properties" xmlns:ns2="71af3243-3dd4-4a8d-8c0d-dd76da1f02a5" xmlns:ns3="16c05727-aa75-4e4a-9b5f-8a80a1165891" targetNamespace="http://schemas.microsoft.com/office/2006/metadata/properties" ma:root="true" ma:fieldsID="60e05723c5c1908df1a1a4ebf11d344e" ns2:_="" ns3:_="">
     <xsd:import namespace="71af3243-3dd4-4a8d-8c0d-dd76da1f02a5"/>
@@ -59834,28 +60157,29 @@
 </ct:contentTypeSchema>
 </file>
 
-<file path=customXml/item2.xml><?xml version="1.0" encoding="utf-8"?>
-<?mso-contentType ?>
-<FormTemplates xmlns="http://schemas.microsoft.com/sharepoint/v3/contenttype/forms">
-  <Display>DocumentLibraryForm</Display>
-  <Edit>DocumentLibraryForm</Edit>
-  <New>DocumentLibraryForm</New>
-</FormTemplates>
-</file>
-
-<file path=customXml/item3.xml><?xml version="1.0" encoding="utf-8"?>
-<p:properties xmlns:p="http://schemas.microsoft.com/office/2006/metadata/properties" xmlns:xsi="http://www.w3.org/2001/XMLSchema-instance" xmlns:pc="http://schemas.microsoft.com/office/infopath/2007/PartnerControls">
-  <documentManagement>
-    <MediaServiceKeyPoints xmlns="71af3243-3dd4-4a8d-8c0d-dd76da1f02a5" xsi:nil="true"/>
-  </documentManagement>
-</p:properties>
-</file>
-
 <file path=customXml/item4.xml><?xml version="1.0" encoding="utf-8"?>
 <b:Sources xmlns:b="http://schemas.openxmlformats.org/officeDocument/2006/bibliography" xmlns="http://schemas.openxmlformats.org/officeDocument/2006/bibliography" SelectedStyle="\APASixthEditionOfficeOnline.xsl" StyleName="APA" Version="6"/>
 </file>
 
 <file path=customXml/itemProps1.xml><?xml version="1.0" encoding="utf-8"?>
+<ds:datastoreItem xmlns:ds="http://schemas.openxmlformats.org/officeDocument/2006/customXml" ds:itemID="{93F9A196-CAFF-4056-A692-209B0BE006B5}">
+  <ds:schemaRefs>
+    <ds:schemaRef ds:uri="http://schemas.microsoft.com/office/2006/metadata/properties"/>
+    <ds:schemaRef ds:uri="http://schemas.microsoft.com/office/infopath/2007/PartnerControls"/>
+    <ds:schemaRef ds:uri="71af3243-3dd4-4a8d-8c0d-dd76da1f02a5"/>
+  </ds:schemaRefs>
+</ds:datastoreItem>
+</file>
+
+<file path=customXml/itemProps2.xml><?xml version="1.0" encoding="utf-8"?>
+<ds:datastoreItem xmlns:ds="http://schemas.openxmlformats.org/officeDocument/2006/customXml" ds:itemID="{A0B5A451-D620-45E3-8A95-3AA89D51373E}">
+  <ds:schemaRefs>
+    <ds:schemaRef ds:uri="http://schemas.microsoft.com/sharepoint/v3/contenttype/forms"/>
+  </ds:schemaRefs>
+</ds:datastoreItem>
+</file>
+
+<file path=customXml/itemProps3.xml><?xml version="1.0" encoding="utf-8"?>
 <ds:datastoreItem xmlns:ds="http://schemas.openxmlformats.org/officeDocument/2006/customXml" ds:itemID="{6085782C-80A3-4631-8B23-449B6BFEB3BE}">
   <ds:schemaRefs>
     <ds:schemaRef ds:uri="http://schemas.microsoft.com/office/2006/metadata/contentType"/>
@@ -59874,26 +60198,8 @@
 </ds:datastoreItem>
 </file>
 
-<file path=customXml/itemProps2.xml><?xml version="1.0" encoding="utf-8"?>
-<ds:datastoreItem xmlns:ds="http://schemas.openxmlformats.org/officeDocument/2006/customXml" ds:itemID="{A0B5A451-D620-45E3-8A95-3AA89D51373E}">
-  <ds:schemaRefs>
-    <ds:schemaRef ds:uri="http://schemas.microsoft.com/sharepoint/v3/contenttype/forms"/>
-  </ds:schemaRefs>
-</ds:datastoreItem>
-</file>
-
-<file path=customXml/itemProps3.xml><?xml version="1.0" encoding="utf-8"?>
-<ds:datastoreItem xmlns:ds="http://schemas.openxmlformats.org/officeDocument/2006/customXml" ds:itemID="{93F9A196-CAFF-4056-A692-209B0BE006B5}">
-  <ds:schemaRefs>
-    <ds:schemaRef ds:uri="http://schemas.microsoft.com/office/2006/metadata/properties"/>
-    <ds:schemaRef ds:uri="http://schemas.microsoft.com/office/infopath/2007/PartnerControls"/>
-    <ds:schemaRef ds:uri="71af3243-3dd4-4a8d-8c0d-dd76da1f02a5"/>
-  </ds:schemaRefs>
-</ds:datastoreItem>
-</file>
-
 <file path=customXml/itemProps4.xml><?xml version="1.0" encoding="utf-8"?>
-<ds:datastoreItem xmlns:ds="http://schemas.openxmlformats.org/officeDocument/2006/customXml" ds:itemID="{B75E0782-D8AF-46BC-AC3C-393619F02CC1}">
+<ds:datastoreItem xmlns:ds="http://schemas.openxmlformats.org/officeDocument/2006/customXml" ds:itemID="{13024B2D-86C5-48BF-87AB-C588899705E9}">
   <ds:schemaRefs>
     <ds:schemaRef ds:uri="http://schemas.openxmlformats.org/officeDocument/2006/bibliography"/>
   </ds:schemaRefs>

</xml_diff>